<commit_message>
added goose sketch scan
</commit_message>
<xml_diff>
--- a/Dubious Douglas.docx
+++ b/Dubious Douglas.docx
@@ -25,7 +25,10 @@
         <w:t>Unlawful appropriation is</w:t>
       </w:r>
       <w:r>
-        <w:t xml:space="preserve"> commonplace. </w:t>
+        <w:t xml:space="preserve"> common</w:t>
+      </w:r>
+      <w:r>
+        <w:t xml:space="preserve">. </w:t>
       </w:r>
       <w:r>
         <w:t>For Douglas,</w:t>
@@ -52,249 +55,247 @@
         <w:t>, his ways abound skill</w:t>
       </w:r>
       <w:r>
-        <w:t>. Crafty villain, will nobody stop him?</w:t>
-      </w:r>
-    </w:p>
-    <w:p/>
-    <w:p>
-      <w:r>
-        <w:t xml:space="preserve">Apart from Douglas, </w:t>
-      </w:r>
-      <w:r>
-        <w:t xml:space="preserve">Captain Carl </w:t>
-      </w:r>
-      <w:r>
-        <w:t xml:space="preserve">stands strong. </w:t>
-      </w:r>
-      <w:r>
-        <w:t xml:space="preserve">Carl brims with valor and gallantry. </w:t>
-      </w:r>
-      <w:r>
-        <w:t xml:space="preserve">Our Captain stops at nothing to catch Douglas. </w:t>
-      </w:r>
-    </w:p>
-    <w:p/>
-    <w:p>
-      <w:proofErr w:type="gramStart"/>
-      <w:r>
-        <w:t xml:space="preserve">Midnight, </w:t>
-      </w:r>
-      <w:r>
-        <w:t>city, asphalt</w:t>
-      </w:r>
-      <w:r>
-        <w:t>.</w:t>
-      </w:r>
-      <w:proofErr w:type="gramEnd"/>
-      <w:r>
-        <w:t xml:space="preserve"> </w:t>
-      </w:r>
-      <w:r>
-        <w:t xml:space="preserve">A </w:t>
-      </w:r>
-      <w:r>
-        <w:t xml:space="preserve">jarring gunshot </w:t>
-      </w:r>
-      <w:r>
-        <w:t>booms.</w:t>
-      </w:r>
-    </w:p>
-    <w:p>
-      <w:r>
-        <w:t>“</w:t>
-      </w:r>
-      <w:r>
-        <w:t>Fill this bag with cash</w:t>
-      </w:r>
-      <w:r>
-        <w:t>, old man!” said Douglas.</w:t>
-      </w:r>
-      <w:r>
-        <w:t xml:space="preserve"> </w:t>
-      </w:r>
-      <w:r>
-        <w:t>His v</w:t>
-      </w:r>
-      <w:r>
-        <w:t xml:space="preserve">ictim </w:t>
-      </w:r>
-      <w:r>
-        <w:t xml:space="preserve">is </w:t>
-      </w:r>
-      <w:r>
-        <w:t>co</w:t>
-      </w:r>
-      <w:r>
-        <w:t>mplicit and without words.</w:t>
-      </w:r>
-      <w:r>
-        <w:t xml:space="preserve"> Douglas grabs his bag</w:t>
-      </w:r>
-      <w:r>
-        <w:t xml:space="preserve"> and</w:t>
-      </w:r>
-      <w:r>
-        <w:t xml:space="preserve"> walks out</w:t>
-      </w:r>
-      <w:r>
         <w:t xml:space="preserve">. </w:t>
       </w:r>
-    </w:p>
-    <w:p/>
-    <w:p>
-      <w:r>
-        <w:t>“Halt, villain!</w:t>
-      </w:r>
-      <w:r>
-        <w:t xml:space="preserve"> Drop </w:t>
-      </w:r>
-      <w:r>
-        <w:t>that</w:t>
-      </w:r>
-      <w:r>
-        <w:t xml:space="preserve"> bag!</w:t>
-      </w:r>
-      <w:r>
-        <w:t xml:space="preserve">” </w:t>
-      </w:r>
-      <w:r>
-        <w:t>shouts</w:t>
-      </w:r>
-      <w:r>
-        <w:t xml:space="preserve"> Captain Carl.</w:t>
-      </w:r>
-      <w:r>
-        <w:t xml:space="preserve"> Douglas turns</w:t>
-      </w:r>
-      <w:r>
-        <w:t xml:space="preserve"> around</w:t>
-      </w:r>
-      <w:r>
-        <w:t>.</w:t>
-      </w:r>
-    </w:p>
-    <w:p>
-      <w:r>
-        <w:t>“</w:t>
-      </w:r>
-      <w:r>
-        <w:t xml:space="preserve">I am unwilling, you </w:t>
-      </w:r>
-      <w:r>
-        <w:t>ugly</w:t>
-      </w:r>
-      <w:r>
-        <w:t xml:space="preserve"> </w:t>
-      </w:r>
-      <w:r>
-        <w:t>bastard!</w:t>
-      </w:r>
-      <w:r>
-        <w:t xml:space="preserve"> Damn your laws and </w:t>
-      </w:r>
-      <w:r>
-        <w:t>institution</w:t>
-      </w:r>
-      <w:r>
-        <w:t>!</w:t>
-      </w:r>
-      <w:r>
-        <w:t>”</w:t>
-      </w:r>
-      <w:r>
-        <w:t xml:space="preserve"> And Dubious Douglas ran outward.</w:t>
-      </w:r>
-    </w:p>
-    <w:p/>
-    <w:p>
-      <w:r>
-        <w:t>Chasing, Carl took aim with his gun.</w:t>
-      </w:r>
-      <w:r>
-        <w:t xml:space="preserve"> To no avail, gunshots </w:t>
-      </w:r>
-      <w:r>
-        <w:t>soar.</w:t>
-      </w:r>
-      <w:r>
-        <w:t xml:space="preserve"> Douglas, continuing to run, taunts </w:t>
-      </w:r>
-      <w:r>
-        <w:t>Carl</w:t>
-      </w:r>
-      <w:r>
-        <w:t>.</w:t>
-      </w:r>
-    </w:p>
-    <w:p>
-      <w:r>
-        <w:t>“</w:t>
-      </w:r>
-      <w:r>
-        <w:t>Your</w:t>
-      </w:r>
-      <w:r>
-        <w:t xml:space="preserve"> aim is poor, and your </w:t>
-      </w:r>
-      <w:r>
-        <w:t xml:space="preserve">uniform </w:t>
-      </w:r>
-      <w:r>
-        <w:t xml:space="preserve">is </w:t>
-      </w:r>
-      <w:r>
-        <w:t>atrocious</w:t>
-      </w:r>
-      <w:r>
-        <w:t>!”</w:t>
-      </w:r>
-    </w:p>
-    <w:p/>
-    <w:p>
-      <w:r>
-        <w:t xml:space="preserve">Now far away, Carl stops chasing. </w:t>
-      </w:r>
-      <w:r>
-        <w:t xml:space="preserve">Douglas guffaws and grows distant. </w:t>
-      </w:r>
-      <w:r>
-        <w:t xml:space="preserve">Douglas has won. </w:t>
-      </w:r>
-      <w:r>
-        <w:t xml:space="preserve">For now, Captain Carl fails. But </w:t>
-      </w:r>
-      <w:r>
-        <w:t xml:space="preserve">tomorrow, Carl will </w:t>
-      </w:r>
-      <w:r>
-        <w:t>try again.</w:t>
-      </w:r>
-    </w:p>
-    <w:p/>
-    <w:p>
-      <w:r>
-        <w:t xml:space="preserve">Valiant Captain Carl will not stop. </w:t>
-      </w:r>
-      <w:r>
-        <w:t>Carl stays sharp. A plan will hatch.</w:t>
-      </w:r>
-      <w:r>
-        <w:t xml:space="preserve"> Staying strong, Carl waits for tomorrow. </w:t>
-      </w:r>
-      <w:r>
-        <w:t xml:space="preserve">His gaunt brow furrows, but </w:t>
-      </w:r>
-      <w:r>
-        <w:t>Carl</w:t>
-      </w:r>
-      <w:r>
-        <w:t xml:space="preserve"> </w:t>
-      </w:r>
-      <w:r>
-        <w:t xml:space="preserve">knows. Carl knows </w:t>
+      <w:r>
+        <w:t>Will nobody stop this crafty villain?</w:t>
       </w:r>
       <w:bookmarkStart w:id="0" w:name="_GoBack"/>
       <w:bookmarkEnd w:id="0"/>
+    </w:p>
+    <w:p/>
+    <w:p>
+      <w:r>
+        <w:t xml:space="preserve">Apart from Douglas, </w:t>
+      </w:r>
+      <w:r>
+        <w:t xml:space="preserve">Captain Carl </w:t>
+      </w:r>
+      <w:r>
+        <w:t xml:space="preserve">stands strong. </w:t>
+      </w:r>
+      <w:r>
+        <w:t xml:space="preserve">Carl brims with valor and gallantry. </w:t>
+      </w:r>
+      <w:r>
+        <w:t xml:space="preserve">Our Captain stops at nothing to catch Douglas. </w:t>
+      </w:r>
+    </w:p>
+    <w:p/>
+    <w:p>
+      <w:r>
+        <w:t xml:space="preserve">Midnight, </w:t>
+      </w:r>
+      <w:r>
+        <w:t>city, asphalt</w:t>
+      </w:r>
+      <w:r>
+        <w:t xml:space="preserve">. </w:t>
+      </w:r>
+      <w:r>
+        <w:t xml:space="preserve">A </w:t>
+      </w:r>
+      <w:r>
+        <w:t xml:space="preserve">jarring gunshot </w:t>
+      </w:r>
+      <w:r>
+        <w:t>booms.</w:t>
+      </w:r>
+    </w:p>
+    <w:p>
+      <w:r>
+        <w:t>“</w:t>
+      </w:r>
+      <w:r>
+        <w:t>Fill this bag with cash</w:t>
+      </w:r>
+      <w:r>
+        <w:t>, old man!” said Douglas.</w:t>
+      </w:r>
+      <w:r>
+        <w:t xml:space="preserve"> </w:t>
+      </w:r>
+      <w:r>
+        <w:t>His v</w:t>
+      </w:r>
+      <w:r>
+        <w:t xml:space="preserve">ictim </w:t>
+      </w:r>
+      <w:r>
+        <w:t xml:space="preserve">is </w:t>
+      </w:r>
+      <w:r>
+        <w:t>co</w:t>
+      </w:r>
+      <w:r>
+        <w:t>mplicit and without words.</w:t>
+      </w:r>
+      <w:r>
+        <w:t xml:space="preserve"> Douglas grabs his bag</w:t>
+      </w:r>
+      <w:r>
+        <w:t xml:space="preserve"> and</w:t>
+      </w:r>
+      <w:r>
+        <w:t xml:space="preserve"> walks out</w:t>
+      </w:r>
+      <w:r>
+        <w:t xml:space="preserve">. </w:t>
+      </w:r>
+    </w:p>
+    <w:p/>
+    <w:p>
+      <w:r>
+        <w:t>“Halt, villain!</w:t>
+      </w:r>
+      <w:r>
+        <w:t xml:space="preserve"> Drop </w:t>
+      </w:r>
+      <w:r>
+        <w:t>that</w:t>
+      </w:r>
+      <w:r>
+        <w:t xml:space="preserve"> bag!</w:t>
+      </w:r>
+      <w:r>
+        <w:t xml:space="preserve">” </w:t>
+      </w:r>
+      <w:r>
+        <w:t>shouts</w:t>
+      </w:r>
+      <w:r>
+        <w:t xml:space="preserve"> Captain Carl.</w:t>
+      </w:r>
+      <w:r>
+        <w:t xml:space="preserve"> Douglas turns</w:t>
+      </w:r>
+      <w:r>
+        <w:t xml:space="preserve"> around</w:t>
+      </w:r>
+      <w:r>
+        <w:t>.</w:t>
+      </w:r>
+    </w:p>
+    <w:p>
+      <w:r>
+        <w:t>“</w:t>
+      </w:r>
+      <w:r>
+        <w:t xml:space="preserve">I am unwilling, you </w:t>
+      </w:r>
+      <w:r>
+        <w:t>ugly</w:t>
+      </w:r>
+      <w:r>
+        <w:t xml:space="preserve"> </w:t>
+      </w:r>
+      <w:r>
+        <w:t>bastard!</w:t>
+      </w:r>
+      <w:r>
+        <w:t xml:space="preserve"> Damn your laws and </w:t>
+      </w:r>
+      <w:r>
+        <w:t>institution</w:t>
+      </w:r>
+      <w:r>
+        <w:t>!</w:t>
+      </w:r>
+      <w:r>
+        <w:t>”</w:t>
+      </w:r>
+      <w:r>
+        <w:t xml:space="preserve"> And Dubious Douglas ran outward.</w:t>
+      </w:r>
+    </w:p>
+    <w:p/>
+    <w:p>
+      <w:r>
+        <w:t>Chasing, Carl took aim with his gun.</w:t>
+      </w:r>
+      <w:r>
+        <w:t xml:space="preserve"> To no avail, gunshots </w:t>
+      </w:r>
+      <w:r>
+        <w:t>soar.</w:t>
+      </w:r>
+      <w:r>
+        <w:t xml:space="preserve"> Douglas, continuing to run, taunts </w:t>
+      </w:r>
+      <w:r>
+        <w:t>Carl</w:t>
+      </w:r>
+      <w:r>
+        <w:t>.</w:t>
+      </w:r>
+    </w:p>
+    <w:p>
+      <w:r>
+        <w:t>“</w:t>
+      </w:r>
+      <w:r>
+        <w:t>Your</w:t>
+      </w:r>
+      <w:r>
+        <w:t xml:space="preserve"> aim is poor, and your </w:t>
+      </w:r>
+      <w:r>
+        <w:t xml:space="preserve">uniform </w:t>
+      </w:r>
+      <w:r>
+        <w:t xml:space="preserve">is </w:t>
+      </w:r>
+      <w:r>
+        <w:t>atrocious</w:t>
+      </w:r>
+      <w:r>
+        <w:t>!”</w:t>
+      </w:r>
+    </w:p>
+    <w:p/>
+    <w:p>
+      <w:r>
+        <w:t xml:space="preserve">Now far away, Carl stops chasing. </w:t>
+      </w:r>
+      <w:r>
+        <w:t xml:space="preserve">Douglas guffaws and grows distant. </w:t>
+      </w:r>
+      <w:r>
+        <w:t xml:space="preserve">Douglas has won. </w:t>
+      </w:r>
+      <w:r>
+        <w:t xml:space="preserve">For now, Captain Carl fails. But </w:t>
+      </w:r>
+      <w:r>
+        <w:t xml:space="preserve">tomorrow, Carl will </w:t>
+      </w:r>
+      <w:r>
+        <w:t>try again.</w:t>
+      </w:r>
+    </w:p>
+    <w:p/>
+    <w:p>
+      <w:r>
+        <w:t xml:space="preserve">Valiant Captain Carl will not stop. </w:t>
+      </w:r>
+      <w:r>
+        <w:t>Carl stays sharp. A plan will hatch.</w:t>
+      </w:r>
+      <w:r>
+        <w:t xml:space="preserve"> Staying strong, Carl waits for tomorrow. </w:t>
+      </w:r>
+      <w:r>
+        <w:t xml:space="preserve">His gaunt brow furrows, but </w:t>
+      </w:r>
+      <w:r>
+        <w:t>Carl</w:t>
+      </w:r>
+      <w:r>
+        <w:t xml:space="preserve"> </w:t>
+      </w:r>
+      <w:r>
+        <w:t xml:space="preserve">knows. Carl knows </w:t>
+      </w:r>
       <w:r>
         <w:t>his victory is soon.</w:t>
       </w:r>
@@ -307,6 +308,44 @@
     </w:sectPr>
   </w:body>
 </w:document>
+</file>
+
+<file path=word/endnotes.xml><?xml version="1.0" encoding="utf-8"?>
+<w:endnotes xmlns:wpc="http://schemas.microsoft.com/office/word/2010/wordprocessingCanvas" xmlns:mo="http://schemas.microsoft.com/office/mac/office/2008/main" xmlns:mc="http://schemas.openxmlformats.org/markup-compatibility/2006" xmlns:mv="urn:schemas-microsoft-com:mac:vml" xmlns:o="urn:schemas-microsoft-com:office:office" xmlns:r="http://schemas.openxmlformats.org/officeDocument/2006/relationships" xmlns:m="http://schemas.openxmlformats.org/officeDocument/2006/math" xmlns:v="urn:schemas-microsoft-com:vml" xmlns:wp14="http://schemas.microsoft.com/office/word/2010/wordprocessingDrawing" xmlns:wp="http://schemas.openxmlformats.org/drawingml/2006/wordprocessingDrawing" xmlns:w10="urn:schemas-microsoft-com:office:word" xmlns:w="http://schemas.openxmlformats.org/wordprocessingml/2006/main" xmlns:w14="http://schemas.microsoft.com/office/word/2010/wordml" xmlns:wpg="http://schemas.microsoft.com/office/word/2010/wordprocessingGroup" xmlns:wpi="http://schemas.microsoft.com/office/word/2010/wordprocessingInk" xmlns:wne="http://schemas.microsoft.com/office/word/2006/wordml" xmlns:wps="http://schemas.microsoft.com/office/word/2010/wordprocessingShape" mc:Ignorable="w14 wp14">
+  <w:endnote w:type="separator" w:id="-1">
+    <w:p>
+      <w:r>
+        <w:separator/>
+      </w:r>
+    </w:p>
+  </w:endnote>
+  <w:endnote w:type="continuationSeparator" w:id="0">
+    <w:p>
+      <w:r>
+        <w:continuationSeparator/>
+      </w:r>
+    </w:p>
+  </w:endnote>
+</w:endnotes>
+</file>
+
+<file path=word/footnotes.xml><?xml version="1.0" encoding="utf-8"?>
+<w:footnotes xmlns:wpc="http://schemas.microsoft.com/office/word/2010/wordprocessingCanvas" xmlns:mo="http://schemas.microsoft.com/office/mac/office/2008/main" xmlns:mc="http://schemas.openxmlformats.org/markup-compatibility/2006" xmlns:mv="urn:schemas-microsoft-com:mac:vml" xmlns:o="urn:schemas-microsoft-com:office:office" xmlns:r="http://schemas.openxmlformats.org/officeDocument/2006/relationships" xmlns:m="http://schemas.openxmlformats.org/officeDocument/2006/math" xmlns:v="urn:schemas-microsoft-com:vml" xmlns:wp14="http://schemas.microsoft.com/office/word/2010/wordprocessingDrawing" xmlns:wp="http://schemas.openxmlformats.org/drawingml/2006/wordprocessingDrawing" xmlns:w10="urn:schemas-microsoft-com:office:word" xmlns:w="http://schemas.openxmlformats.org/wordprocessingml/2006/main" xmlns:w14="http://schemas.microsoft.com/office/word/2010/wordml" xmlns:wpg="http://schemas.microsoft.com/office/word/2010/wordprocessingGroup" xmlns:wpi="http://schemas.microsoft.com/office/word/2010/wordprocessingInk" xmlns:wne="http://schemas.microsoft.com/office/word/2006/wordml" xmlns:wps="http://schemas.microsoft.com/office/word/2010/wordprocessingShape" mc:Ignorable="w14 wp14">
+  <w:footnote w:type="separator" w:id="-1">
+    <w:p>
+      <w:r>
+        <w:separator/>
+      </w:r>
+    </w:p>
+  </w:footnote>
+  <w:footnote w:type="continuationSeparator" w:id="0">
+    <w:p>
+      <w:r>
+        <w:continuationSeparator/>
+      </w:r>
+    </w:p>
+  </w:footnote>
+</w:footnotes>
 </file>
 
 <file path=word/styles.xml><?xml version="1.0" encoding="utf-8"?>
@@ -491,6 +530,48 @@
     <w:uiPriority w:val="99"/>
     <w:semiHidden/>
     <w:unhideWhenUsed/>
+  </w:style>
+  <w:style w:type="paragraph" w:styleId="Header">
+    <w:name w:val="header"/>
+    <w:basedOn w:val="Normal"/>
+    <w:link w:val="HeaderChar"/>
+    <w:uiPriority w:val="99"/>
+    <w:unhideWhenUsed/>
+    <w:rsid w:val="00143317"/>
+    <w:pPr>
+      <w:tabs>
+        <w:tab w:val="center" w:pos="4320"/>
+        <w:tab w:val="right" w:pos="8640"/>
+      </w:tabs>
+    </w:pPr>
+  </w:style>
+  <w:style w:type="character" w:customStyle="1" w:styleId="HeaderChar">
+    <w:name w:val="Header Char"/>
+    <w:basedOn w:val="DefaultParagraphFont"/>
+    <w:link w:val="Header"/>
+    <w:uiPriority w:val="99"/>
+    <w:rsid w:val="00143317"/>
+  </w:style>
+  <w:style w:type="paragraph" w:styleId="Footer">
+    <w:name w:val="footer"/>
+    <w:basedOn w:val="Normal"/>
+    <w:link w:val="FooterChar"/>
+    <w:uiPriority w:val="99"/>
+    <w:unhideWhenUsed/>
+    <w:rsid w:val="00143317"/>
+    <w:pPr>
+      <w:tabs>
+        <w:tab w:val="center" w:pos="4320"/>
+        <w:tab w:val="right" w:pos="8640"/>
+      </w:tabs>
+    </w:pPr>
+  </w:style>
+  <w:style w:type="character" w:customStyle="1" w:styleId="FooterChar">
+    <w:name w:val="Footer Char"/>
+    <w:basedOn w:val="DefaultParagraphFont"/>
+    <w:link w:val="Footer"/>
+    <w:uiPriority w:val="99"/>
+    <w:rsid w:val="00143317"/>
   </w:style>
 </w:styles>
 </file>
@@ -677,6 +758,48 @@
     <w:uiPriority w:val="99"/>
     <w:semiHidden/>
     <w:unhideWhenUsed/>
+  </w:style>
+  <w:style w:type="paragraph" w:styleId="Header">
+    <w:name w:val="header"/>
+    <w:basedOn w:val="Normal"/>
+    <w:link w:val="HeaderChar"/>
+    <w:uiPriority w:val="99"/>
+    <w:unhideWhenUsed/>
+    <w:rsid w:val="00143317"/>
+    <w:pPr>
+      <w:tabs>
+        <w:tab w:val="center" w:pos="4320"/>
+        <w:tab w:val="right" w:pos="8640"/>
+      </w:tabs>
+    </w:pPr>
+  </w:style>
+  <w:style w:type="character" w:customStyle="1" w:styleId="HeaderChar">
+    <w:name w:val="Header Char"/>
+    <w:basedOn w:val="DefaultParagraphFont"/>
+    <w:link w:val="Header"/>
+    <w:uiPriority w:val="99"/>
+    <w:rsid w:val="00143317"/>
+  </w:style>
+  <w:style w:type="paragraph" w:styleId="Footer">
+    <w:name w:val="footer"/>
+    <w:basedOn w:val="Normal"/>
+    <w:link w:val="FooterChar"/>
+    <w:uiPriority w:val="99"/>
+    <w:unhideWhenUsed/>
+    <w:rsid w:val="00143317"/>
+    <w:pPr>
+      <w:tabs>
+        <w:tab w:val="center" w:pos="4320"/>
+        <w:tab w:val="right" w:pos="8640"/>
+      </w:tabs>
+    </w:pPr>
+  </w:style>
+  <w:style w:type="character" w:customStyle="1" w:styleId="FooterChar">
+    <w:name w:val="Footer Char"/>
+    <w:basedOn w:val="DefaultParagraphFont"/>
+    <w:link w:val="Footer"/>
+    <w:uiPriority w:val="99"/>
+    <w:rsid w:val="00143317"/>
   </w:style>
 </w:styles>
 </file>

</xml_diff>